<commit_message>
Atualizações dos templates 01 ao 14
</commit_message>
<xml_diff>
--- a/01. Declaracao_do_Escopo.docx
+++ b/01. Declaracao_do_Escopo.docx
@@ -39,7 +39,15 @@
           <w:sz w:val="28"/>
           <w:szCs w:val="28"/>
         </w:rPr>
-        <w:t xml:space="preserve">Sistema LMS – HAIR2U </w:t>
+        <w:t xml:space="preserve">Sistema </w:t>
+      </w:r>
+      <w:r>
+        <w:rPr>
+          <w:rFonts w:ascii="Arial" w:eastAsia="Times New Roman" w:hAnsi="Arial" w:cs="Arial"/>
+          <w:sz w:val="28"/>
+          <w:szCs w:val="28"/>
+        </w:rPr>
+        <w:t xml:space="preserve">HAIR2U </w:t>
       </w:r>
     </w:p>
     <w:p>
@@ -134,18 +142,8 @@
           <w:sz w:val="24"/>
           <w:szCs w:val="24"/>
         </w:rPr>
-        <w:t xml:space="preserve">roprietária Susana Alves é especialista em </w:t>
-      </w:r>
-      <w:proofErr w:type="spellStart"/>
-      <w:r>
-        <w:rPr>
-          <w:rFonts w:ascii="Arial" w:eastAsia="Times New Roman" w:hAnsi="Arial" w:cs="Arial"/>
-          <w:sz w:val="24"/>
-          <w:szCs w:val="24"/>
-        </w:rPr>
-        <w:t>micropigmentação</w:t>
-      </w:r>
-      <w:proofErr w:type="spellEnd"/>
+        <w:t>roprietária Susana Alves é especialista em micropigmentação</w:t>
+      </w:r>
       <w:r>
         <w:rPr>
           <w:rFonts w:ascii="Arial" w:eastAsia="Times New Roman" w:hAnsi="Arial" w:cs="Arial"/>
@@ -170,23 +168,13 @@
         </w:rPr>
         <w:t xml:space="preserve"> </w:t>
       </w:r>
-      <w:proofErr w:type="spellStart"/>
-      <w:r>
-        <w:rPr>
-          <w:rFonts w:ascii="Arial" w:eastAsia="Times New Roman" w:hAnsi="Arial" w:cs="Arial"/>
-          <w:sz w:val="24"/>
-          <w:szCs w:val="24"/>
-        </w:rPr>
-        <w:t>hair</w:t>
-      </w:r>
-      <w:proofErr w:type="spellEnd"/>
-      <w:r>
-        <w:rPr>
-          <w:rFonts w:ascii="Arial" w:eastAsia="Times New Roman" w:hAnsi="Arial" w:cs="Arial"/>
-          <w:sz w:val="24"/>
-          <w:szCs w:val="24"/>
-        </w:rPr>
-        <w:t xml:space="preserve">. Começou na área da beleza </w:t>
+      <w:r>
+        <w:rPr>
+          <w:rFonts w:ascii="Arial" w:eastAsia="Times New Roman" w:hAnsi="Arial" w:cs="Arial"/>
+          <w:sz w:val="24"/>
+          <w:szCs w:val="24"/>
+        </w:rPr>
+        <w:t xml:space="preserve">hair. Começou na área da beleza </w:t>
       </w:r>
       <w:r>
         <w:rPr>
@@ -394,7 +382,23 @@
           <w:sz w:val="24"/>
           <w:szCs w:val="24"/>
         </w:rPr>
-        <w:t>ensando em seus clientes a empresa deseja através de seu site</w:t>
+        <w:t>ensando em seus clientes a empresa deseja</w:t>
+      </w:r>
+      <w:r>
+        <w:rPr>
+          <w:rFonts w:ascii="Arial" w:eastAsia="Times New Roman" w:hAnsi="Arial" w:cs="Arial"/>
+          <w:sz w:val="24"/>
+          <w:szCs w:val="24"/>
+        </w:rPr>
+        <w:t>,</w:t>
+      </w:r>
+      <w:r>
+        <w:rPr>
+          <w:rFonts w:ascii="Arial" w:eastAsia="Times New Roman" w:hAnsi="Arial" w:cs="Arial"/>
+          <w:sz w:val="24"/>
+          <w:szCs w:val="24"/>
+        </w:rPr>
+        <w:t xml:space="preserve"> através de seu site</w:t>
       </w:r>
       <w:r>
         <w:rPr>

</xml_diff>